<commit_message>
[ADD]增加深入剖析Tomcat笔记、mac office，删除how tomcat works
</commit_message>
<xml_diff>
--- a/知识积累/笔记/《深入剖析Tomcat》笔记.docx
+++ b/知识积累/笔记/《深入剖析Tomcat》笔记.docx
@@ -33,39 +33,34 @@
         <w:t>Budi</w:t>
       </w:r>
       <w:r>
+        <w:t xml:space="preserve"> Kurniawan</w:t>
+      </w:r>
+      <w:r>
+        <w:rPr>
+          <w:rFonts w:hint="eastAsia"/>
+        </w:rPr>
+        <w:t>、</w:t>
+      </w:r>
+      <w:r>
+        <w:t xml:space="preserve">Paul Deck </w:t>
+      </w:r>
+      <w:r>
+        <w:t>著</w:t>
+      </w:r>
+    </w:p>
+    <w:p>
+      <w:r>
+        <w:rPr>
+          <w:rFonts w:hint="eastAsia"/>
+        </w:rPr>
+        <w:t>曹旭东</w:t>
+      </w:r>
+      <w:r>
+        <w:rPr>
+          <w:rFonts w:hint="eastAsia"/>
+        </w:rPr>
         <w:t xml:space="preserve"> </w:t>
       </w:r>
-      <w:proofErr w:type="spellStart"/>
-      <w:r>
-        <w:t>Kurniawan</w:t>
-      </w:r>
-      <w:proofErr w:type="spellEnd"/>
-      <w:r>
-        <w:rPr>
-          <w:rFonts w:hint="eastAsia"/>
-        </w:rPr>
-        <w:t>、</w:t>
-      </w:r>
-      <w:r>
-        <w:t xml:space="preserve">Paul Deck </w:t>
-      </w:r>
-      <w:r>
-        <w:t>著</w:t>
-      </w:r>
-    </w:p>
-    <w:p>
-      <w:r>
-        <w:rPr>
-          <w:rFonts w:hint="eastAsia"/>
-        </w:rPr>
-        <w:t>曹旭东</w:t>
-      </w:r>
-      <w:r>
-        <w:rPr>
-          <w:rFonts w:hint="eastAsia"/>
-        </w:rPr>
-        <w:t xml:space="preserve"> </w:t>
-      </w:r>
       <w:r>
         <w:t>译</w:t>
       </w:r>
@@ -83,6 +78,93 @@
     </w:p>
     <w:p/>
     <w:p>
+      <w:r>
+        <w:rPr>
+          <w:rFonts w:hint="eastAsia"/>
+        </w:rPr>
+        <w:t>2017</w:t>
+      </w:r>
+      <w:r>
+        <w:rPr>
+          <w:rFonts w:hint="eastAsia"/>
+        </w:rPr>
+        <w:t>年</w:t>
+      </w:r>
+      <w:r>
+        <w:rPr>
+          <w:rFonts w:hint="eastAsia"/>
+        </w:rPr>
+        <w:t>9</w:t>
+      </w:r>
+      <w:r>
+        <w:rPr>
+          <w:rFonts w:hint="eastAsia"/>
+        </w:rPr>
+        <w:t>月</w:t>
+      </w:r>
+      <w:r>
+        <w:t>27</w:t>
+      </w:r>
+      <w:r>
+        <w:rPr>
+          <w:rFonts w:hint="eastAsia"/>
+        </w:rPr>
+        <w:t>日：</w:t>
+      </w:r>
+      <w:r>
+        <w:t>开始</w:t>
+      </w:r>
+      <w:r>
+        <w:t>~Page4</w:t>
+      </w:r>
+    </w:p>
+    <w:p>
+      <w:pPr>
+        <w:rPr>
+          <w:rFonts w:hint="eastAsia"/>
+        </w:rPr>
+      </w:pPr>
+      <w:r>
+        <w:rPr>
+          <w:rFonts w:hint="eastAsia"/>
+        </w:rPr>
+        <w:t>2017</w:t>
+      </w:r>
+      <w:r>
+        <w:rPr>
+          <w:rFonts w:hint="eastAsia"/>
+        </w:rPr>
+        <w:t>年</w:t>
+      </w:r>
+      <w:r>
+        <w:rPr>
+          <w:rFonts w:hint="eastAsia"/>
+        </w:rPr>
+        <w:t>9</w:t>
+      </w:r>
+      <w:r>
+        <w:rPr>
+          <w:rFonts w:hint="eastAsia"/>
+        </w:rPr>
+        <w:t>月</w:t>
+      </w:r>
+      <w:r>
+        <w:rPr>
+          <w:rFonts w:hint="eastAsia"/>
+        </w:rPr>
+        <w:t>29</w:t>
+      </w:r>
+      <w:r>
+        <w:rPr>
+          <w:rFonts w:hint="eastAsia"/>
+        </w:rPr>
+        <w:t>日：</w:t>
+      </w:r>
+      <w:r>
+        <w:t>Page5~</w:t>
+      </w:r>
+    </w:p>
+    <w:p>
       <w:pPr>
         <w:pStyle w:val="1"/>
       </w:pPr>
@@ -120,15 +202,8 @@
       <w:r>
         <w:t>容器是如何工作的</w:t>
       </w:r>
-      <w:bookmarkStart w:id="0" w:name="_GoBack"/>
-      <w:bookmarkEnd w:id="0"/>
-    </w:p>
-    <w:p>
-      <w:pPr>
-        <w:rPr>
-          <w:rFonts w:hint="eastAsia"/>
-        </w:rPr>
-      </w:pPr>
+    </w:p>
+    <w:p>
       <w:r>
         <w:tab/>
         <w:t>Servlet</w:t>
@@ -248,11 +323,9 @@
         </w:rPr>
         <w:t>对象是</w:t>
       </w:r>
-      <w:proofErr w:type="spellStart"/>
       <w:r>
         <w:t>javax.servlet.ServletRequest</w:t>
       </w:r>
-      <w:proofErr w:type="spellEnd"/>
       <w:r>
         <w:rPr>
           <w:rFonts w:hint="eastAsia"/>
@@ -262,14 +335,12 @@
       <w:r>
         <w:t>或</w:t>
       </w:r>
-      <w:proofErr w:type="spellStart"/>
       <w:r>
         <w:rPr>
           <w:rFonts w:hint="eastAsia"/>
         </w:rPr>
         <w:t>javax.servlet.http.ServletRequest</w:t>
       </w:r>
-      <w:proofErr w:type="spellEnd"/>
       <w:r>
         <w:rPr>
           <w:rFonts w:hint="eastAsia"/>
@@ -337,11 +408,9 @@
       <w:r>
         <w:t>是</w:t>
       </w:r>
-      <w:proofErr w:type="spellStart"/>
       <w:r>
         <w:t>javax.servlet.ServletResponse</w:t>
       </w:r>
-      <w:proofErr w:type="spellEnd"/>
       <w:r>
         <w:rPr>
           <w:rFonts w:hint="eastAsia"/>
@@ -351,14 +420,12 @@
       <w:r>
         <w:t>或</w:t>
       </w:r>
-      <w:proofErr w:type="spellStart"/>
       <w:r>
         <w:rPr>
           <w:rFonts w:hint="eastAsia"/>
         </w:rPr>
         <w:t>javax.servlet.http.ServletResponse</w:t>
       </w:r>
-      <w:proofErr w:type="spellEnd"/>
       <w:r>
         <w:rPr>
           <w:rFonts w:hint="eastAsia"/>
@@ -377,6 +444,9 @@
           <w:numId w:val="1"/>
         </w:numPr>
         <w:ind w:firstLineChars="0"/>
+        <w:rPr>
+          <w:rFonts w:hint="eastAsia"/>
+        </w:rPr>
       </w:pPr>
       <w:r>
         <w:rPr>
@@ -436,20 +506,426 @@
         <w:t>对象发送响应信息。</w:t>
       </w:r>
     </w:p>
-    <w:p/>
-    <w:p>
-      <w:pPr>
-        <w:rPr>
-          <w:rFonts w:hint="eastAsia"/>
-        </w:rPr>
-      </w:pPr>
-    </w:p>
-    <w:p>
-      <w:pPr>
-        <w:rPr>
-          <w:rFonts w:hint="eastAsia"/>
-        </w:rPr>
-      </w:pPr>
+    <w:p>
+      <w:pPr>
+        <w:pStyle w:val="2"/>
+      </w:pPr>
+      <w:r>
+        <w:rPr>
+          <w:rFonts w:hint="eastAsia"/>
+        </w:rPr>
+        <w:t>Catalina</w:t>
+      </w:r>
+      <w:r>
+        <w:t>框图</w:t>
+      </w:r>
+    </w:p>
+    <w:p>
+      <w:r>
+        <w:tab/>
+      </w:r>
+      <w:r>
+        <w:rPr>
+          <w:rFonts w:hint="eastAsia"/>
+        </w:rPr>
+        <w:t>基于</w:t>
+      </w:r>
+      <w:r>
+        <w:t>Servlet</w:t>
+      </w:r>
+      <w:r>
+        <w:t>容器的任务，可以将</w:t>
+      </w:r>
+      <w:r>
+        <w:t>Catalina</w:t>
+      </w:r>
+      <w:r>
+        <w:t>划分为两个模块：连接器（</w:t>
+      </w:r>
+      <w:r>
+        <w:rPr>
+          <w:rFonts w:hint="eastAsia"/>
+        </w:rPr>
+        <w:t>connector</w:t>
+      </w:r>
+      <w:r>
+        <w:t>）</w:t>
+      </w:r>
+      <w:r>
+        <w:rPr>
+          <w:rFonts w:hint="eastAsia"/>
+        </w:rPr>
+        <w:t>和</w:t>
+      </w:r>
+      <w:r>
+        <w:t>容器（</w:t>
+      </w:r>
+      <w:r>
+        <w:rPr>
+          <w:rFonts w:hint="eastAsia"/>
+        </w:rPr>
+        <w:t>container</w:t>
+      </w:r>
+      <w:r>
+        <w:t>）</w:t>
+      </w:r>
+      <w:r>
+        <w:rPr>
+          <w:rFonts w:hint="eastAsia"/>
+        </w:rPr>
+        <w:t>。</w:t>
+      </w:r>
+    </w:p>
+    <w:p>
+      <w:pPr>
+        <w:jc w:val="center"/>
+      </w:pPr>
+      <w:r>
+        <w:rPr>
+          <w:noProof/>
+        </w:rPr>
+        <w:drawing>
+          <wp:inline distT="0" distB="0" distL="0" distR="0" wp14:anchorId="41548BF7" wp14:editId="3FFCE29A">
+            <wp:extent cx="3838575" cy="990600"/>
+            <wp:effectExtent l="0" t="0" r="9525" b="0"/>
+            <wp:docPr id="1" name="图片 1"/>
+            <wp:cNvGraphicFramePr>
+              <a:graphicFrameLocks xmlns:a="http://schemas.openxmlformats.org/drawingml/2006/main" noChangeAspect="1"/>
+            </wp:cNvGraphicFramePr>
+            <a:graphic xmlns:a="http://schemas.openxmlformats.org/drawingml/2006/main">
+              <a:graphicData uri="http://schemas.openxmlformats.org/drawingml/2006/picture">
+                <pic:pic xmlns:pic="http://schemas.openxmlformats.org/drawingml/2006/picture">
+                  <pic:nvPicPr>
+                    <pic:cNvPr id="1" name=""/>
+                    <pic:cNvPicPr/>
+                  </pic:nvPicPr>
+                  <pic:blipFill>
+                    <a:blip r:embed="rId5"/>
+                    <a:stretch>
+                      <a:fillRect/>
+                    </a:stretch>
+                  </pic:blipFill>
+                  <pic:spPr>
+                    <a:xfrm>
+                      <a:off x="0" y="0"/>
+                      <a:ext cx="3838575" cy="990600"/>
+                    </a:xfrm>
+                    <a:prstGeom prst="rect">
+                      <a:avLst/>
+                    </a:prstGeom>
+                  </pic:spPr>
+                </pic:pic>
+              </a:graphicData>
+            </a:graphic>
+          </wp:inline>
+        </w:drawing>
+      </w:r>
+    </w:p>
+    <w:p>
+      <w:pPr>
+        <w:jc w:val="left"/>
+      </w:pPr>
+      <w:r>
+        <w:tab/>
+      </w:r>
+      <w:r>
+        <w:rPr>
+          <w:rFonts w:hint="eastAsia"/>
+        </w:rPr>
+        <w:t>连接器</w:t>
+      </w:r>
+      <w:r>
+        <w:t>负责将一个请求与容器相关联</w:t>
+      </w:r>
+      <w:r>
+        <w:rPr>
+          <w:rFonts w:hint="eastAsia"/>
+        </w:rPr>
+        <w:t>，</w:t>
+      </w:r>
+      <w:r>
+        <w:t>它的工作包括为它接收到的每个</w:t>
+      </w:r>
+      <w:r>
+        <w:rPr>
+          <w:rFonts w:hint="eastAsia"/>
+        </w:rPr>
+        <w:t>HTTP</w:t>
+      </w:r>
+      <w:r>
+        <w:rPr>
+          <w:rFonts w:hint="eastAsia"/>
+        </w:rPr>
+        <w:t>请求</w:t>
+      </w:r>
+      <w:r>
+        <w:t>创建一个</w:t>
+      </w:r>
+      <w:r>
+        <w:t>request</w:t>
+      </w:r>
+      <w:r>
+        <w:rPr>
+          <w:rFonts w:hint="eastAsia"/>
+        </w:rPr>
+        <w:t>对象</w:t>
+      </w:r>
+      <w:r>
+        <w:t>和一个</w:t>
+      </w:r>
+      <w:r>
+        <w:t>response</w:t>
+      </w:r>
+      <w:r>
+        <w:t>对象。然后</w:t>
+      </w:r>
+      <w:r>
+        <w:rPr>
+          <w:rFonts w:hint="eastAsia"/>
+        </w:rPr>
+        <w:t>，</w:t>
+      </w:r>
+      <w:r>
+        <w:t>将处理过程交给容器。</w:t>
+      </w:r>
+      <w:r>
+        <w:rPr>
+          <w:rFonts w:hint="eastAsia"/>
+        </w:rPr>
+        <w:t>容器</w:t>
+      </w:r>
+      <w:r>
+        <w:t>从连接器中接收到</w:t>
+      </w:r>
+      <w:r>
+        <w:t>request</w:t>
+      </w:r>
+      <w:r>
+        <w:t>对象和</w:t>
+      </w:r>
+      <w:r>
+        <w:t>response</w:t>
+      </w:r>
+      <w:r>
+        <w:t>对象，并负责调用</w:t>
+      </w:r>
+      <w:r>
+        <w:rPr>
+          <w:rFonts w:hint="eastAsia"/>
+        </w:rPr>
+        <w:t>相应</w:t>
+      </w:r>
+      <w:r>
+        <w:t>的</w:t>
+      </w:r>
+      <w:r>
+        <w:t>Servlet</w:t>
+      </w:r>
+      <w:r>
+        <w:t>的</w:t>
+      </w:r>
+      <w:r>
+        <w:t>service()</w:t>
+      </w:r>
+      <w:r>
+        <w:rPr>
+          <w:rFonts w:hint="eastAsia"/>
+        </w:rPr>
+        <w:t>方法</w:t>
+      </w:r>
+      <w:r>
+        <w:t>。</w:t>
+      </w:r>
+    </w:p>
+    <w:p>
+      <w:pPr>
+        <w:jc w:val="left"/>
+        <w:rPr>
+          <w:rFonts w:hint="eastAsia"/>
+        </w:rPr>
+      </w:pPr>
+      <w:r>
+        <w:lastRenderedPageBreak/>
+        <w:tab/>
+      </w:r>
+      <w:r>
+        <w:rPr>
+          <w:rFonts w:hint="eastAsia"/>
+        </w:rPr>
+        <w:t>上述</w:t>
+      </w:r>
+      <w:r>
+        <w:t>过程只是</w:t>
+      </w:r>
+      <w:r>
+        <w:t>Catalina</w:t>
+      </w:r>
+      <w:r>
+        <w:t>容器处理请求的整个过程的一小部分，</w:t>
+      </w:r>
+      <w:r>
+        <w:rPr>
+          <w:rFonts w:hint="eastAsia"/>
+        </w:rPr>
+        <w:t>在</w:t>
+      </w:r>
+      <w:r>
+        <w:t>容器中还包括很多其他的事情要做。例如</w:t>
+      </w:r>
+      <w:r>
+        <w:rPr>
+          <w:rFonts w:hint="eastAsia"/>
+        </w:rPr>
+        <w:t>，</w:t>
+      </w:r>
+      <w:r>
+        <w:t>在容器</w:t>
+      </w:r>
+      <w:r>
+        <w:rPr>
+          <w:rFonts w:hint="eastAsia"/>
+        </w:rPr>
+        <w:t>调用相应</w:t>
+      </w:r>
+      <w:r>
+        <w:t>的</w:t>
+      </w:r>
+      <w:r>
+        <w:t>Servlet</w:t>
+      </w:r>
+      <w:r>
+        <w:t>的</w:t>
+      </w:r>
+      <w:r>
+        <w:t>service()</w:t>
+      </w:r>
+      <w:r>
+        <w:rPr>
+          <w:rFonts w:hint="eastAsia"/>
+        </w:rPr>
+        <w:t>方法</w:t>
+      </w:r>
+      <w:r>
+        <w:t>之前，它必须先载入</w:t>
+      </w:r>
+      <w:r>
+        <w:rPr>
+          <w:rFonts w:hint="eastAsia"/>
+        </w:rPr>
+        <w:t>该</w:t>
+      </w:r>
+      <w:r>
+        <w:t>Servlet</w:t>
+      </w:r>
+      <w:r>
+        <w:t>类，对用户进行身份验证（</w:t>
+      </w:r>
+      <w:r>
+        <w:rPr>
+          <w:rFonts w:hint="eastAsia"/>
+        </w:rPr>
+        <w:t>如</w:t>
+      </w:r>
+      <w:r>
+        <w:t>有必要的话）</w:t>
+      </w:r>
+      <w:r>
+        <w:rPr>
+          <w:rFonts w:hint="eastAsia"/>
+        </w:rPr>
+        <w:t>，</w:t>
+      </w:r>
+      <w:r>
+        <w:t>为用户更新会话信息等。</w:t>
+      </w:r>
+    </w:p>
+    <w:p>
+      <w:pPr>
+        <w:pStyle w:val="2"/>
+      </w:pPr>
+      <w:r>
+        <w:rPr>
+          <w:rFonts w:hint="eastAsia"/>
+        </w:rPr>
+        <w:t>Tomcat</w:t>
+      </w:r>
+      <w:r>
+        <w:t>4</w:t>
+      </w:r>
+      <w:r>
+        <w:rPr>
+          <w:rFonts w:hint="eastAsia"/>
+        </w:rPr>
+        <w:t>和</w:t>
+      </w:r>
+      <w:r>
+        <w:t>Tomcat5</w:t>
+      </w:r>
+    </w:p>
+    <w:p>
+      <w:r>
+        <w:rPr>
+          <w:noProof/>
+        </w:rPr>
+        <w:drawing>
+          <wp:inline distT="0" distB="0" distL="0" distR="0" wp14:anchorId="105418E2" wp14:editId="2AA657B7">
+            <wp:extent cx="5274310" cy="1162050"/>
+            <wp:effectExtent l="0" t="0" r="2540" b="0"/>
+            <wp:docPr id="2" name="图片 2"/>
+            <wp:cNvGraphicFramePr>
+              <a:graphicFrameLocks xmlns:a="http://schemas.openxmlformats.org/drawingml/2006/main" noChangeAspect="1"/>
+            </wp:cNvGraphicFramePr>
+            <a:graphic xmlns:a="http://schemas.openxmlformats.org/drawingml/2006/main">
+              <a:graphicData uri="http://schemas.openxmlformats.org/drawingml/2006/picture">
+                <pic:pic xmlns:pic="http://schemas.openxmlformats.org/drawingml/2006/picture">
+                  <pic:nvPicPr>
+                    <pic:cNvPr id="1" name=""/>
+                    <pic:cNvPicPr/>
+                  </pic:nvPicPr>
+                  <pic:blipFill>
+                    <a:blip r:embed="rId6"/>
+                    <a:stretch>
+                      <a:fillRect/>
+                    </a:stretch>
+                  </pic:blipFill>
+                  <pic:spPr>
+                    <a:xfrm>
+                      <a:off x="0" y="0"/>
+                      <a:ext cx="5274310" cy="1162050"/>
+                    </a:xfrm>
+                    <a:prstGeom prst="rect">
+                      <a:avLst/>
+                    </a:prstGeom>
+                  </pic:spPr>
+                </pic:pic>
+              </a:graphicData>
+            </a:graphic>
+          </wp:inline>
+        </w:drawing>
+      </w:r>
+    </w:p>
+    <w:p>
+      <w:pPr>
+        <w:pStyle w:val="2"/>
+      </w:pPr>
+      <w:r>
+        <w:rPr>
+          <w:rFonts w:hint="eastAsia"/>
+        </w:rPr>
+        <w:t>本书</w:t>
+      </w:r>
+      <w:r>
+        <w:t>结构</w:t>
+      </w:r>
+    </w:p>
+    <w:p>
+      <w:pPr>
+        <w:rPr>
+          <w:rFonts w:hint="eastAsia"/>
+        </w:rPr>
+      </w:pPr>
+      <w:bookmarkStart w:id="0" w:name="_GoBack"/>
+      <w:bookmarkEnd w:id="0"/>
     </w:p>
     <w:sectPr>
       <w:pgSz w:w="11906" w:h="16838"/>
@@ -463,7 +939,7 @@
 
 <file path=word/numbering.xml><?xml version="1.0" encoding="utf-8"?>
 <w:numbering xmlns:wpc="http://schemas.microsoft.com/office/word/2010/wordprocessingCanvas" xmlns:mc="http://schemas.openxmlformats.org/markup-compatibility/2006" xmlns:o="urn:schemas-microsoft-com:office:office" xmlns:r="http://schemas.openxmlformats.org/officeDocument/2006/relationships" xmlns:m="http://schemas.openxmlformats.org/officeDocument/2006/math" xmlns:v="urn:schemas-microsoft-com:vml" xmlns:wp14="http://schemas.microsoft.com/office/word/2010/wordprocessingDrawing" xmlns:wp="http://schemas.openxmlformats.org/drawingml/2006/wordprocessingDrawing" xmlns:w10="urn:schemas-microsoft-com:office:word" xmlns:w="http://schemas.openxmlformats.org/wordprocessingml/2006/main" xmlns:w14="http://schemas.microsoft.com/office/word/2010/wordml" xmlns:w15="http://schemas.microsoft.com/office/word/2012/wordml" xmlns:wpg="http://schemas.microsoft.com/office/word/2010/wordprocessingGroup" xmlns:wpi="http://schemas.microsoft.com/office/word/2010/wordprocessingInk" xmlns:wne="http://schemas.microsoft.com/office/word/2006/wordml" xmlns:wps="http://schemas.microsoft.com/office/word/2010/wordprocessingShape" mc:Ignorable="w14 w15 wp14">
-  <w:abstractNum w:abstractNumId="0">
+  <w:abstractNum w:abstractNumId="0" w15:restartNumberingAfterBreak="0">
     <w:nsid w:val="06744238"/>
     <w:multiLevelType w:val="hybridMultilevel"/>
     <w:tmpl w:val="5626515C"/>

</xml_diff>